<commit_message>
update data analysis files.
</commit_message>
<xml_diff>
--- a/2019-PH-SQL-Employee-Database.docx
+++ b/2019-PH-SQL-Employee-Database.docx
@@ -727,7 +727,23 @@
           <w:sz w:val="28"/>
           <w:szCs w:val="28"/>
         </w:rPr>
-        <w:t xml:space="preserve"> were set with a default value of 9999-01-01 as a date in the future.</w:t>
+        <w:t xml:space="preserve"> </w:t>
+      </w:r>
+      <w:proofErr w:type="gramStart"/>
+      <w:r>
+        <w:rPr>
+          <w:sz w:val="28"/>
+          <w:szCs w:val="28"/>
+        </w:rPr>
+        <w:t>were</w:t>
+      </w:r>
+      <w:proofErr w:type="gramEnd"/>
+      <w:r>
+        <w:rPr>
+          <w:sz w:val="28"/>
+          <w:szCs w:val="28"/>
+        </w:rPr>
+        <w:t xml:space="preserve"> set with a default value of 9999-01-01 as a date in the future.</w:t>
       </w:r>
       <w:r>
         <w:rPr>
@@ -1847,80 +1863,83 @@
         </w:rPr>
         <w:t>:</w:t>
       </w:r>
+      <w:r>
+        <w:rPr>
+          <w:sz w:val="28"/>
+          <w:szCs w:val="28"/>
+        </w:rPr>
+        <w:br/>
+      </w:r>
     </w:p>
     <w:p>
       <w:pPr>
         <w:rPr>
-          <w:sz w:val="28"/>
-          <w:szCs w:val="28"/>
-        </w:rPr>
-      </w:pPr>
-      <w:r>
-        <w:rPr>
-          <w:sz w:val="28"/>
-          <w:szCs w:val="28"/>
+          <w:b/>
+          <w:bCs/>
+          <w:sz w:val="28"/>
+          <w:szCs w:val="28"/>
+        </w:rPr>
+      </w:pPr>
+      <w:r>
+        <w:rPr>
+          <w:rStyle w:val="Heading1Char"/>
+          <w:b/>
+          <w:bCs/>
         </w:rPr>
         <w:t>1.</w:t>
       </w:r>
       <w:r>
         <w:rPr>
-          <w:sz w:val="28"/>
-          <w:szCs w:val="28"/>
+          <w:rStyle w:val="Heading1Char"/>
+          <w:b/>
+          <w:bCs/>
         </w:rPr>
         <w:t xml:space="preserve">List the following details of each employee: </w:t>
       </w:r>
       <w:r>
         <w:rPr>
-          <w:sz w:val="28"/>
-          <w:szCs w:val="28"/>
-        </w:rPr>
-        <w:br/>
-      </w:r>
-      <w:r>
-        <w:rPr>
-          <w:sz w:val="28"/>
-          <w:szCs w:val="28"/>
-        </w:rPr>
-        <w:t>employee number, last name, first name, gender, and salary.</w:t>
-      </w:r>
-      <w:r>
-        <w:rPr>
-          <w:sz w:val="28"/>
-          <w:szCs w:val="28"/>
-        </w:rPr>
-        <w:br/>
-      </w:r>
-    </w:p>
-    <w:p>
-      <w:pPr>
-        <w:rPr>
-          <w:sz w:val="28"/>
-          <w:szCs w:val="28"/>
-        </w:rPr>
-      </w:pPr>
-      <w:r>
-        <w:rPr>
-          <w:sz w:val="28"/>
-          <w:szCs w:val="28"/>
-        </w:rPr>
-        <w:t xml:space="preserve">The SQL Query is </w:t>
-      </w:r>
-      <w:r>
-        <w:rPr>
-          <w:sz w:val="28"/>
-          <w:szCs w:val="28"/>
-        </w:rPr>
-        <w:t>:</w:t>
-      </w:r>
-      <w:r>
-        <w:rPr>
-          <w:sz w:val="28"/>
-          <w:szCs w:val="28"/>
-        </w:rPr>
-        <w:br/>
-      </w:r>
-      <w:r>
-        <w:rPr>
+          <w:rStyle w:val="Heading1Char"/>
+          <w:b/>
+          <w:bCs/>
+        </w:rPr>
+        <w:br/>
+      </w:r>
+      <w:r>
+        <w:rPr>
+          <w:rStyle w:val="Heading1Char"/>
+          <w:b/>
+          <w:bCs/>
+        </w:rPr>
+        <w:t>employee number, last name, first name, gender, and salary</w:t>
+      </w:r>
+      <w:r>
+        <w:rPr>
+          <w:b/>
+          <w:bCs/>
+          <w:sz w:val="28"/>
+          <w:szCs w:val="28"/>
+        </w:rPr>
+        <w:t>.</w:t>
+      </w:r>
+      <w:r>
+        <w:rPr>
+          <w:b/>
+          <w:bCs/>
+          <w:sz w:val="28"/>
+          <w:szCs w:val="28"/>
+        </w:rPr>
+        <w:br/>
+      </w:r>
+      <w:r>
+        <w:rPr>
+          <w:sz w:val="28"/>
+          <w:szCs w:val="28"/>
+        </w:rPr>
+        <w:br/>
+      </w:r>
+      <w:r>
+        <w:rPr>
+          <w:color w:val="538135" w:themeColor="accent6" w:themeShade="BF"/>
           <w:sz w:val="28"/>
           <w:szCs w:val="28"/>
         </w:rPr>
@@ -1929,6 +1948,7 @@
       <w:proofErr w:type="spellStart"/>
       <w:r>
         <w:rPr>
+          <w:color w:val="538135" w:themeColor="accent6" w:themeShade="BF"/>
           <w:sz w:val="28"/>
           <w:szCs w:val="28"/>
         </w:rPr>
@@ -1937,6 +1957,7 @@
       <w:proofErr w:type="spellEnd"/>
       <w:r>
         <w:rPr>
+          <w:color w:val="538135" w:themeColor="accent6" w:themeShade="BF"/>
           <w:sz w:val="28"/>
           <w:szCs w:val="28"/>
         </w:rPr>
@@ -1945,6 +1966,7 @@
       <w:proofErr w:type="spellStart"/>
       <w:r>
         <w:rPr>
+          <w:color w:val="538135" w:themeColor="accent6" w:themeShade="BF"/>
           <w:sz w:val="28"/>
           <w:szCs w:val="28"/>
         </w:rPr>
@@ -1953,6 +1975,7 @@
       <w:proofErr w:type="spellEnd"/>
       <w:r>
         <w:rPr>
+          <w:color w:val="538135" w:themeColor="accent6" w:themeShade="BF"/>
           <w:sz w:val="28"/>
           <w:szCs w:val="28"/>
         </w:rPr>
@@ -1961,6 +1984,7 @@
       <w:proofErr w:type="spellStart"/>
       <w:r>
         <w:rPr>
+          <w:color w:val="538135" w:themeColor="accent6" w:themeShade="BF"/>
           <w:sz w:val="28"/>
           <w:szCs w:val="28"/>
         </w:rPr>
@@ -1969,6 +1993,7 @@
       <w:proofErr w:type="spellEnd"/>
       <w:r>
         <w:rPr>
+          <w:color w:val="538135" w:themeColor="accent6" w:themeShade="BF"/>
           <w:sz w:val="28"/>
           <w:szCs w:val="28"/>
         </w:rPr>
@@ -1977,6 +2002,7 @@
       <w:proofErr w:type="spellStart"/>
       <w:r>
         <w:rPr>
+          <w:color w:val="538135" w:themeColor="accent6" w:themeShade="BF"/>
           <w:sz w:val="28"/>
           <w:szCs w:val="28"/>
         </w:rPr>
@@ -1985,6 +2011,7 @@
       <w:proofErr w:type="spellEnd"/>
       <w:r>
         <w:rPr>
+          <w:color w:val="538135" w:themeColor="accent6" w:themeShade="BF"/>
           <w:sz w:val="28"/>
           <w:szCs w:val="28"/>
         </w:rPr>
@@ -1993,6 +2020,7 @@
       <w:proofErr w:type="spellStart"/>
       <w:r>
         <w:rPr>
+          <w:color w:val="538135" w:themeColor="accent6" w:themeShade="BF"/>
           <w:sz w:val="28"/>
           <w:szCs w:val="28"/>
         </w:rPr>
@@ -2001,21 +2029,25 @@
       <w:proofErr w:type="spellEnd"/>
       <w:r>
         <w:rPr>
+          <w:color w:val="538135" w:themeColor="accent6" w:themeShade="BF"/>
           <w:sz w:val="28"/>
           <w:szCs w:val="28"/>
         </w:rPr>
         <w:t xml:space="preserve"> from employees e</w:t>
       </w:r>
-    </w:p>
-    <w:p>
-      <w:pPr>
-        <w:rPr>
-          <w:sz w:val="28"/>
-          <w:szCs w:val="28"/>
-        </w:rPr>
-      </w:pPr>
-      <w:r>
-        <w:rPr>
+      <w:r>
+        <w:rPr>
+          <w:b/>
+          <w:bCs/>
+          <w:color w:val="538135" w:themeColor="accent6" w:themeShade="BF"/>
+          <w:sz w:val="28"/>
+          <w:szCs w:val="28"/>
+        </w:rPr>
+        <w:br/>
+      </w:r>
+      <w:r>
+        <w:rPr>
+          <w:color w:val="538135" w:themeColor="accent6" w:themeShade="BF"/>
           <w:sz w:val="28"/>
           <w:szCs w:val="28"/>
         </w:rPr>
@@ -2024,6 +2056,7 @@
       <w:proofErr w:type="spellStart"/>
       <w:r>
         <w:rPr>
+          <w:color w:val="538135" w:themeColor="accent6" w:themeShade="BF"/>
           <w:sz w:val="28"/>
           <w:szCs w:val="28"/>
         </w:rPr>
@@ -2032,6 +2065,7 @@
       <w:proofErr w:type="spellEnd"/>
       <w:r>
         <w:rPr>
+          <w:color w:val="538135" w:themeColor="accent6" w:themeShade="BF"/>
           <w:sz w:val="28"/>
           <w:szCs w:val="28"/>
         </w:rPr>
@@ -2040,6 +2074,7 @@
       <w:proofErr w:type="spellStart"/>
       <w:r>
         <w:rPr>
+          <w:color w:val="538135" w:themeColor="accent6" w:themeShade="BF"/>
           <w:sz w:val="28"/>
           <w:szCs w:val="28"/>
         </w:rPr>
@@ -2048,6 +2083,7 @@
       <w:proofErr w:type="spellEnd"/>
       <w:r>
         <w:rPr>
+          <w:color w:val="538135" w:themeColor="accent6" w:themeShade="BF"/>
           <w:sz w:val="28"/>
           <w:szCs w:val="28"/>
         </w:rPr>
@@ -2056,6 +2092,7 @@
       <w:proofErr w:type="spellStart"/>
       <w:r>
         <w:rPr>
+          <w:color w:val="538135" w:themeColor="accent6" w:themeShade="BF"/>
           <w:sz w:val="28"/>
           <w:szCs w:val="28"/>
         </w:rPr>
@@ -2064,21 +2101,25 @@
       <w:proofErr w:type="spellEnd"/>
       <w:r>
         <w:rPr>
+          <w:color w:val="538135" w:themeColor="accent6" w:themeShade="BF"/>
           <w:sz w:val="28"/>
           <w:szCs w:val="28"/>
         </w:rPr>
         <w:t xml:space="preserve"> </w:t>
       </w:r>
-    </w:p>
-    <w:p>
-      <w:pPr>
-        <w:rPr>
-          <w:sz w:val="28"/>
-          <w:szCs w:val="28"/>
-        </w:rPr>
-      </w:pPr>
-      <w:r>
-        <w:rPr>
+      <w:r>
+        <w:rPr>
+          <w:b/>
+          <w:bCs/>
+          <w:color w:val="538135" w:themeColor="accent6" w:themeShade="BF"/>
+          <w:sz w:val="28"/>
+          <w:szCs w:val="28"/>
+        </w:rPr>
+        <w:br/>
+      </w:r>
+      <w:r>
+        <w:rPr>
+          <w:color w:val="538135" w:themeColor="accent6" w:themeShade="BF"/>
           <w:sz w:val="28"/>
           <w:szCs w:val="28"/>
         </w:rPr>
@@ -2087,6 +2128,7 @@
       <w:proofErr w:type="spellStart"/>
       <w:r>
         <w:rPr>
+          <w:color w:val="538135" w:themeColor="accent6" w:themeShade="BF"/>
           <w:sz w:val="28"/>
           <w:szCs w:val="28"/>
         </w:rPr>
@@ -2112,22 +2154,18 @@
           <w:b/>
           <w:bCs/>
         </w:rPr>
-        <w:t>GitHub\pewletthackard\data_analysis</w:t>
-      </w:r>
-      <w:r>
-        <w:rPr>
-          <w:b/>
-          <w:bCs/>
-        </w:rPr>
-        <w:t>\</w:t>
-      </w:r>
-      <w:r>
-        <w:rPr>
-          <w:b/>
-          <w:bCs/>
-        </w:rPr>
-        <w:t>2019-08-Pewlett-Hackard-Data-Analysis-Question-01.csv</w:t>
-      </w:r>
+        <w:t xml:space="preserve">Download CSV File: </w:t>
+      </w:r>
+      <w:hyperlink r:id="rId27" w:history="1">
+        <w:r>
+          <w:rPr>
+            <w:rStyle w:val="Hyperlink"/>
+            <w:b/>
+            <w:bCs/>
+          </w:rPr>
+          <w:t>2019-08-Pewlett-Hackard-Data-Analysis-Question-01.csv</w:t>
+        </w:r>
+      </w:hyperlink>
       <w:r>
         <w:rPr>
           <w:sz w:val="28"/>
@@ -2164,7 +2202,7 @@
                     <pic:cNvPicPr/>
                   </pic:nvPicPr>
                   <pic:blipFill>
-                    <a:blip r:embed="rId27">
+                    <a:blip r:embed="rId28">
                       <a:extLst>
                         <a:ext uri="{28A0092B-C50C-407E-A947-70E740481C1C}">
                           <a14:useLocalDpi xmlns:a14="http://schemas.microsoft.com/office/drawing/2010/main" val="0"/>
@@ -2217,28 +2255,7 @@
           <w:sz w:val="28"/>
           <w:szCs w:val="28"/>
         </w:rPr>
-        <w:t xml:space="preserve">2. </w:t>
-      </w:r>
-      <w:r>
-        <w:rPr>
-          <w:sz w:val="28"/>
-          <w:szCs w:val="28"/>
-        </w:rPr>
-        <w:t>List employees who were hired in 1986.</w:t>
-      </w:r>
-      <w:r>
-        <w:rPr>
-          <w:sz w:val="28"/>
-          <w:szCs w:val="28"/>
-        </w:rPr>
-        <w:br/>
-      </w:r>
-      <w:r>
-        <w:rPr>
-          <w:sz w:val="28"/>
-          <w:szCs w:val="28"/>
-        </w:rPr>
-        <w:t>select * from employees</w:t>
+        <w:br w:type="page"/>
       </w:r>
     </w:p>
     <w:p>
@@ -2250,54 +2267,132 @@
       </w:pPr>
       <w:r>
         <w:rPr>
-          <w:sz w:val="28"/>
-          <w:szCs w:val="28"/>
+          <w:rStyle w:val="Heading1Char"/>
+          <w:b/>
+          <w:bCs/>
         </w:rPr>
         <w:lastRenderedPageBreak/>
-        <w:t xml:space="preserve">where </w:t>
-      </w:r>
-      <w:proofErr w:type="spellStart"/>
-      <w:r>
-        <w:rPr>
-          <w:sz w:val="28"/>
-          <w:szCs w:val="28"/>
-        </w:rPr>
-        <w:t>date_part</w:t>
-      </w:r>
-      <w:proofErr w:type="spellEnd"/>
-      <w:r>
-        <w:rPr>
-          <w:sz w:val="28"/>
-          <w:szCs w:val="28"/>
-        </w:rPr>
-        <w:t>('year',</w:t>
-      </w:r>
-      <w:proofErr w:type="spellStart"/>
-      <w:r>
-        <w:rPr>
-          <w:sz w:val="28"/>
-          <w:szCs w:val="28"/>
-        </w:rPr>
-        <w:t>hire_date</w:t>
-      </w:r>
-      <w:proofErr w:type="spellEnd"/>
-      <w:r>
-        <w:rPr>
-          <w:sz w:val="28"/>
-          <w:szCs w:val="28"/>
-        </w:rPr>
-        <w:t>) = 1986</w:t>
+        <w:t xml:space="preserve">2. </w:t>
+      </w:r>
+      <w:r>
+        <w:rPr>
+          <w:rStyle w:val="Heading1Char"/>
+          <w:b/>
+          <w:bCs/>
+        </w:rPr>
+        <w:t>List employees who were hired in 1986.</w:t>
+      </w:r>
+      <w:r>
+        <w:rPr>
+          <w:sz w:val="28"/>
+          <w:szCs w:val="28"/>
+        </w:rPr>
+        <w:br/>
+      </w:r>
+      <w:r>
+        <w:rPr>
+          <w:sz w:val="28"/>
+          <w:szCs w:val="28"/>
+        </w:rPr>
+        <w:br/>
+      </w:r>
+      <w:r>
+        <w:rPr>
+          <w:b/>
+          <w:bCs/>
+          <w:sz w:val="28"/>
+          <w:szCs w:val="28"/>
+        </w:rPr>
+        <w:t xml:space="preserve">The query with an </w:t>
+      </w:r>
+      <w:r>
+        <w:rPr>
+          <w:b/>
+          <w:bCs/>
+          <w:sz w:val="28"/>
+          <w:szCs w:val="28"/>
+        </w:rPr>
+        <w:t>order by employee number.</w:t>
       </w:r>
     </w:p>
     <w:p>
       <w:pPr>
         <w:rPr>
-          <w:sz w:val="28"/>
-          <w:szCs w:val="28"/>
-        </w:rPr>
-      </w:pPr>
-      <w:r>
-        <w:rPr>
+          <w:b/>
+          <w:bCs/>
+        </w:rPr>
+      </w:pPr>
+      <w:r>
+        <w:rPr>
+          <w:color w:val="538135" w:themeColor="accent6" w:themeShade="BF"/>
+          <w:sz w:val="28"/>
+          <w:szCs w:val="28"/>
+        </w:rPr>
+        <w:t>select * from employees</w:t>
+      </w:r>
+      <w:r>
+        <w:rPr>
+          <w:color w:val="538135" w:themeColor="accent6" w:themeShade="BF"/>
+          <w:sz w:val="28"/>
+          <w:szCs w:val="28"/>
+        </w:rPr>
+        <w:br/>
+      </w:r>
+      <w:r>
+        <w:rPr>
+          <w:color w:val="538135" w:themeColor="accent6" w:themeShade="BF"/>
+          <w:sz w:val="28"/>
+          <w:szCs w:val="28"/>
+        </w:rPr>
+        <w:t xml:space="preserve">where </w:t>
+      </w:r>
+      <w:proofErr w:type="spellStart"/>
+      <w:r>
+        <w:rPr>
+          <w:color w:val="538135" w:themeColor="accent6" w:themeShade="BF"/>
+          <w:sz w:val="28"/>
+          <w:szCs w:val="28"/>
+        </w:rPr>
+        <w:t>date_part</w:t>
+      </w:r>
+      <w:proofErr w:type="spellEnd"/>
+      <w:r>
+        <w:rPr>
+          <w:color w:val="538135" w:themeColor="accent6" w:themeShade="BF"/>
+          <w:sz w:val="28"/>
+          <w:szCs w:val="28"/>
+        </w:rPr>
+        <w:t>('year',</w:t>
+      </w:r>
+      <w:proofErr w:type="spellStart"/>
+      <w:r>
+        <w:rPr>
+          <w:color w:val="538135" w:themeColor="accent6" w:themeShade="BF"/>
+          <w:sz w:val="28"/>
+          <w:szCs w:val="28"/>
+        </w:rPr>
+        <w:t>hire_date</w:t>
+      </w:r>
+      <w:proofErr w:type="spellEnd"/>
+      <w:r>
+        <w:rPr>
+          <w:color w:val="538135" w:themeColor="accent6" w:themeShade="BF"/>
+          <w:sz w:val="28"/>
+          <w:szCs w:val="28"/>
+        </w:rPr>
+        <w:t>) = 1986</w:t>
+      </w:r>
+      <w:r>
+        <w:rPr>
+          <w:color w:val="538135" w:themeColor="accent6" w:themeShade="BF"/>
+          <w:sz w:val="28"/>
+          <w:szCs w:val="28"/>
+        </w:rPr>
+        <w:br/>
+      </w:r>
+      <w:r>
+        <w:rPr>
+          <w:color w:val="538135" w:themeColor="accent6" w:themeShade="BF"/>
           <w:sz w:val="28"/>
           <w:szCs w:val="28"/>
         </w:rPr>
@@ -2306,27 +2401,477 @@
       <w:proofErr w:type="spellStart"/>
       <w:r>
         <w:rPr>
+          <w:color w:val="538135" w:themeColor="accent6" w:themeShade="BF"/>
           <w:sz w:val="28"/>
           <w:szCs w:val="28"/>
         </w:rPr>
         <w:t>emp_no</w:t>
       </w:r>
+      <w:proofErr w:type="spellEnd"/>
+      <w:r>
+        <w:rPr>
+          <w:sz w:val="28"/>
+          <w:szCs w:val="28"/>
+        </w:rPr>
+        <w:br/>
+      </w:r>
+      <w:r>
+        <w:rPr>
+          <w:sz w:val="28"/>
+          <w:szCs w:val="28"/>
+        </w:rPr>
+        <w:br/>
+      </w:r>
+      <w:r>
+        <w:rPr>
+          <w:b/>
+          <w:bCs/>
+        </w:rPr>
+        <w:t xml:space="preserve">Download CSV File: </w:t>
+      </w:r>
+      <w:hyperlink r:id="rId29" w:history="1">
+        <w:r>
+          <w:rPr>
+            <w:rStyle w:val="Hyperlink"/>
+            <w:b/>
+            <w:bCs/>
+          </w:rPr>
+          <w:t>2019-08-Pewlett-Hackard-Data-Analysis-Question-02-Order-By-Emp-No.csv</w:t>
+        </w:r>
+      </w:hyperlink>
+      <w:r>
+        <w:rPr>
+          <w:b/>
+          <w:bCs/>
+        </w:rPr>
+        <w:br/>
+      </w:r>
+      <w:r>
+        <w:rPr>
+          <w:b/>
+          <w:bCs/>
+        </w:rPr>
+        <w:br/>
+      </w:r>
+      <w:r>
+        <w:rPr>
+          <w:b/>
+          <w:bCs/>
+          <w:noProof/>
+        </w:rPr>
+        <w:drawing>
+          <wp:inline distT="0" distB="0" distL="0" distR="0" wp14:anchorId="66FA7FDF" wp14:editId="7F2B9D1A">
+            <wp:extent cx="4274820" cy="2337225"/>
+            <wp:effectExtent l="0" t="0" r="0" b="6350"/>
+            <wp:docPr id="26" name="Picture 26"/>
+            <wp:cNvGraphicFramePr>
+              <a:graphicFrameLocks xmlns:a="http://schemas.openxmlformats.org/drawingml/2006/main" noChangeAspect="1"/>
+            </wp:cNvGraphicFramePr>
+            <a:graphic xmlns:a="http://schemas.openxmlformats.org/drawingml/2006/main">
+              <a:graphicData uri="http://schemas.openxmlformats.org/drawingml/2006/picture">
+                <pic:pic xmlns:pic="http://schemas.openxmlformats.org/drawingml/2006/picture">
+                  <pic:nvPicPr>
+                    <pic:cNvPr id="26" name="6B08866.tmp"/>
+                    <pic:cNvPicPr/>
+                  </pic:nvPicPr>
+                  <pic:blipFill>
+                    <a:blip r:embed="rId30">
+                      <a:extLst>
+                        <a:ext uri="{28A0092B-C50C-407E-A947-70E740481C1C}">
+                          <a14:useLocalDpi xmlns:a14="http://schemas.microsoft.com/office/drawing/2010/main" val="0"/>
+                        </a:ext>
+                      </a:extLst>
+                    </a:blip>
+                    <a:stretch>
+                      <a:fillRect/>
+                    </a:stretch>
+                  </pic:blipFill>
+                  <pic:spPr>
+                    <a:xfrm>
+                      <a:off x="0" y="0"/>
+                      <a:ext cx="4287027" cy="2343899"/>
+                    </a:xfrm>
+                    <a:prstGeom prst="rect">
+                      <a:avLst/>
+                    </a:prstGeom>
+                  </pic:spPr>
+                </pic:pic>
+              </a:graphicData>
+            </a:graphic>
+          </wp:inline>
+        </w:drawing>
+      </w:r>
+    </w:p>
+    <w:p>
+      <w:pPr>
+        <w:rPr>
+          <w:sz w:val="28"/>
+          <w:szCs w:val="28"/>
+        </w:rPr>
+      </w:pPr>
+      <w:r>
+        <w:rPr>
+          <w:sz w:val="28"/>
+          <w:szCs w:val="28"/>
+        </w:rPr>
+        <w:t xml:space="preserve">or </w:t>
+      </w:r>
+      <w:r>
+        <w:rPr>
+          <w:sz w:val="28"/>
+          <w:szCs w:val="28"/>
+        </w:rPr>
+        <w:t xml:space="preserve">order by 1986 then month then day </w:t>
+      </w:r>
+      <w:r>
+        <w:rPr>
+          <w:sz w:val="28"/>
+          <w:szCs w:val="28"/>
+        </w:rPr>
+        <w:t>then employee number.</w:t>
+      </w:r>
+    </w:p>
+    <w:p>
+      <w:pPr>
+        <w:rPr>
+          <w:color w:val="538135" w:themeColor="accent6" w:themeShade="BF"/>
+          <w:sz w:val="28"/>
+          <w:szCs w:val="28"/>
+        </w:rPr>
+      </w:pPr>
+      <w:r>
+        <w:rPr>
+          <w:color w:val="538135" w:themeColor="accent6" w:themeShade="BF"/>
+          <w:sz w:val="28"/>
+          <w:szCs w:val="28"/>
+        </w:rPr>
+        <w:t>select * from employees</w:t>
+      </w:r>
+      <w:r>
+        <w:rPr>
+          <w:color w:val="538135" w:themeColor="accent6" w:themeShade="BF"/>
+          <w:sz w:val="28"/>
+          <w:szCs w:val="28"/>
+        </w:rPr>
+        <w:br/>
+      </w:r>
+      <w:r>
+        <w:rPr>
+          <w:color w:val="538135" w:themeColor="accent6" w:themeShade="BF"/>
+          <w:sz w:val="28"/>
+          <w:szCs w:val="28"/>
+        </w:rPr>
+        <w:t xml:space="preserve">where </w:t>
+      </w:r>
+      <w:proofErr w:type="spellStart"/>
+      <w:r>
+        <w:rPr>
+          <w:color w:val="538135" w:themeColor="accent6" w:themeShade="BF"/>
+          <w:sz w:val="28"/>
+          <w:szCs w:val="28"/>
+        </w:rPr>
+        <w:t>date_part</w:t>
+      </w:r>
+      <w:proofErr w:type="spellEnd"/>
+      <w:r>
+        <w:rPr>
+          <w:color w:val="538135" w:themeColor="accent6" w:themeShade="BF"/>
+          <w:sz w:val="28"/>
+          <w:szCs w:val="28"/>
+        </w:rPr>
+        <w:t>('year',</w:t>
+      </w:r>
+      <w:proofErr w:type="spellStart"/>
+      <w:r>
+        <w:rPr>
+          <w:color w:val="538135" w:themeColor="accent6" w:themeShade="BF"/>
+          <w:sz w:val="28"/>
+          <w:szCs w:val="28"/>
+        </w:rPr>
+        <w:t>hire_date</w:t>
+      </w:r>
+      <w:proofErr w:type="spellEnd"/>
+      <w:r>
+        <w:rPr>
+          <w:color w:val="538135" w:themeColor="accent6" w:themeShade="BF"/>
+          <w:sz w:val="28"/>
+          <w:szCs w:val="28"/>
+        </w:rPr>
+        <w:t>) = 1986</w:t>
+      </w:r>
+      <w:r>
+        <w:rPr>
+          <w:color w:val="538135" w:themeColor="accent6" w:themeShade="BF"/>
+          <w:sz w:val="28"/>
+          <w:szCs w:val="28"/>
+        </w:rPr>
+        <w:br/>
+      </w:r>
+      <w:r>
+        <w:rPr>
+          <w:color w:val="538135" w:themeColor="accent6" w:themeShade="BF"/>
+          <w:sz w:val="28"/>
+          <w:szCs w:val="28"/>
+        </w:rPr>
+        <w:t xml:space="preserve">order by </w:t>
+      </w:r>
+      <w:proofErr w:type="spellStart"/>
+      <w:r>
+        <w:rPr>
+          <w:color w:val="538135" w:themeColor="accent6" w:themeShade="BF"/>
+          <w:sz w:val="28"/>
+          <w:szCs w:val="28"/>
+        </w:rPr>
+        <w:t>date_part</w:t>
+      </w:r>
+      <w:proofErr w:type="spellEnd"/>
+      <w:r>
+        <w:rPr>
+          <w:color w:val="538135" w:themeColor="accent6" w:themeShade="BF"/>
+          <w:sz w:val="28"/>
+          <w:szCs w:val="28"/>
+        </w:rPr>
+        <w:t>('month',</w:t>
+      </w:r>
+      <w:proofErr w:type="spellStart"/>
+      <w:r>
+        <w:rPr>
+          <w:color w:val="538135" w:themeColor="accent6" w:themeShade="BF"/>
+          <w:sz w:val="28"/>
+          <w:szCs w:val="28"/>
+        </w:rPr>
+        <w:t>hire_date</w:t>
+      </w:r>
+      <w:proofErr w:type="spellEnd"/>
+      <w:r>
+        <w:rPr>
+          <w:color w:val="538135" w:themeColor="accent6" w:themeShade="BF"/>
+          <w:sz w:val="28"/>
+          <w:szCs w:val="28"/>
+        </w:rPr>
+        <w:t xml:space="preserve">), </w:t>
+      </w:r>
+      <w:proofErr w:type="spellStart"/>
+      <w:r>
+        <w:rPr>
+          <w:color w:val="538135" w:themeColor="accent6" w:themeShade="BF"/>
+          <w:sz w:val="28"/>
+          <w:szCs w:val="28"/>
+        </w:rPr>
+        <w:t>date_part</w:t>
+      </w:r>
+      <w:proofErr w:type="spellEnd"/>
+      <w:r>
+        <w:rPr>
+          <w:color w:val="538135" w:themeColor="accent6" w:themeShade="BF"/>
+          <w:sz w:val="28"/>
+          <w:szCs w:val="28"/>
+        </w:rPr>
+        <w:t>('day',</w:t>
+      </w:r>
+      <w:proofErr w:type="spellStart"/>
+      <w:r>
+        <w:rPr>
+          <w:color w:val="538135" w:themeColor="accent6" w:themeShade="BF"/>
+          <w:sz w:val="28"/>
+          <w:szCs w:val="28"/>
+        </w:rPr>
+        <w:t>hire_date</w:t>
+      </w:r>
+      <w:proofErr w:type="spellEnd"/>
+      <w:r>
+        <w:rPr>
+          <w:color w:val="538135" w:themeColor="accent6" w:themeShade="BF"/>
+          <w:sz w:val="28"/>
+          <w:szCs w:val="28"/>
+        </w:rPr>
+        <w:t>),</w:t>
+      </w:r>
+      <w:proofErr w:type="spellStart"/>
+      <w:r>
+        <w:rPr>
+          <w:color w:val="538135" w:themeColor="accent6" w:themeShade="BF"/>
+          <w:sz w:val="28"/>
+          <w:szCs w:val="28"/>
+        </w:rPr>
+        <w:t>emp_no</w:t>
+      </w:r>
+      <w:proofErr w:type="spellEnd"/>
+      <w:r>
+        <w:rPr>
+          <w:noProof/>
+          <w:color w:val="538135" w:themeColor="accent6" w:themeShade="BF"/>
+          <w:sz w:val="28"/>
+          <w:szCs w:val="28"/>
+        </w:rPr>
+        <w:t xml:space="preserve"> </w:t>
+      </w:r>
+      <w:r>
+        <w:rPr>
+          <w:noProof/>
+          <w:color w:val="538135" w:themeColor="accent6" w:themeShade="BF"/>
+          <w:sz w:val="28"/>
+          <w:szCs w:val="28"/>
+        </w:rPr>
+        <w:br/>
+      </w:r>
+      <w:r>
+        <w:rPr>
+          <w:b/>
+          <w:bCs/>
+          <w:noProof/>
+          <w:sz w:val="20"/>
+          <w:szCs w:val="20"/>
+        </w:rPr>
+        <w:br/>
+      </w:r>
+      <w:r>
+        <w:rPr>
+          <w:b/>
+          <w:bCs/>
+        </w:rPr>
+        <w:t xml:space="preserve">Download CSV File: </w:t>
+      </w:r>
+      <w:hyperlink r:id="rId31" w:history="1">
+        <w:r>
+          <w:rPr>
+            <w:rStyle w:val="Hyperlink"/>
+            <w:b/>
+            <w:bCs/>
+          </w:rPr>
+          <w:t>2019-08-Pewlett-Hackard-Data-Analysis-Question-02-Order-By-1986-Month-Day-Emp_No.csv</w:t>
+        </w:r>
+      </w:hyperlink>
       <w:bookmarkStart w:id="0" w:name="_GoBack"/>
       <w:bookmarkEnd w:id="0"/>
-      <w:proofErr w:type="spellEnd"/>
+      <w:r>
+        <w:rPr>
+          <w:noProof/>
+          <w:color w:val="538135" w:themeColor="accent6" w:themeShade="BF"/>
+          <w:sz w:val="28"/>
+          <w:szCs w:val="28"/>
+        </w:rPr>
+        <w:br/>
+      </w:r>
+      <w:r>
+        <w:rPr>
+          <w:noProof/>
+          <w:color w:val="538135" w:themeColor="accent6" w:themeShade="BF"/>
+          <w:sz w:val="28"/>
+          <w:szCs w:val="28"/>
+        </w:rPr>
+        <w:br/>
+      </w:r>
+      <w:r>
+        <w:rPr>
+          <w:noProof/>
+          <w:color w:val="70AD47" w:themeColor="accent6"/>
+          <w:sz w:val="28"/>
+          <w:szCs w:val="28"/>
+        </w:rPr>
+        <w:drawing>
+          <wp:inline distT="0" distB="0" distL="0" distR="0" wp14:anchorId="3C583FCA" wp14:editId="31FDB336">
+            <wp:extent cx="5395428" cy="2278577"/>
+            <wp:effectExtent l="0" t="0" r="0" b="7620"/>
+            <wp:docPr id="28" name="Picture 28"/>
+            <wp:cNvGraphicFramePr>
+              <a:graphicFrameLocks xmlns:a="http://schemas.openxmlformats.org/drawingml/2006/main" noChangeAspect="1"/>
+            </wp:cNvGraphicFramePr>
+            <a:graphic xmlns:a="http://schemas.openxmlformats.org/drawingml/2006/main">
+              <a:graphicData uri="http://schemas.openxmlformats.org/drawingml/2006/picture">
+                <pic:pic xmlns:pic="http://schemas.openxmlformats.org/drawingml/2006/picture">
+                  <pic:nvPicPr>
+                    <pic:cNvPr id="28" name="6B01B7F.tmp"/>
+                    <pic:cNvPicPr/>
+                  </pic:nvPicPr>
+                  <pic:blipFill>
+                    <a:blip r:embed="rId32">
+                      <a:extLst>
+                        <a:ext uri="{28A0092B-C50C-407E-A947-70E740481C1C}">
+                          <a14:useLocalDpi xmlns:a14="http://schemas.microsoft.com/office/drawing/2010/main" val="0"/>
+                        </a:ext>
+                      </a:extLst>
+                    </a:blip>
+                    <a:stretch>
+                      <a:fillRect/>
+                    </a:stretch>
+                  </pic:blipFill>
+                  <pic:spPr>
+                    <a:xfrm>
+                      <a:off x="0" y="0"/>
+                      <a:ext cx="5395428" cy="2278577"/>
+                    </a:xfrm>
+                    <a:prstGeom prst="rect">
+                      <a:avLst/>
+                    </a:prstGeom>
+                  </pic:spPr>
+                </pic:pic>
+              </a:graphicData>
+            </a:graphic>
+          </wp:inline>
+        </w:drawing>
+      </w:r>
     </w:p>
     <w:p>
       <w:pPr>
         <w:rPr>
-          <w:sz w:val="28"/>
-          <w:szCs w:val="28"/>
-        </w:rPr>
-      </w:pPr>
-      <w:r>
-        <w:rPr>
-          <w:sz w:val="28"/>
-          <w:szCs w:val="28"/>
-        </w:rPr>
+          <w:color w:val="538135" w:themeColor="accent6" w:themeShade="BF"/>
+          <w:sz w:val="28"/>
+          <w:szCs w:val="28"/>
+        </w:rPr>
+      </w:pPr>
+    </w:p>
+    <w:p>
+      <w:pPr>
+        <w:rPr>
+          <w:sz w:val="28"/>
+          <w:szCs w:val="28"/>
+        </w:rPr>
+      </w:pPr>
+    </w:p>
+    <w:p>
+      <w:pPr>
+        <w:rPr>
+          <w:sz w:val="28"/>
+          <w:szCs w:val="28"/>
+        </w:rPr>
+      </w:pPr>
+      <w:r>
+        <w:rPr>
+          <w:sz w:val="28"/>
+          <w:szCs w:val="28"/>
+        </w:rPr>
+        <w:br/>
+      </w:r>
+    </w:p>
+    <w:p>
+      <w:pPr>
+        <w:rPr>
+          <w:sz w:val="28"/>
+          <w:szCs w:val="28"/>
+        </w:rPr>
+      </w:pPr>
+      <w:r>
+        <w:rPr>
+          <w:sz w:val="28"/>
+          <w:szCs w:val="28"/>
+        </w:rPr>
+        <w:br w:type="page"/>
+      </w:r>
+    </w:p>
+    <w:p>
+      <w:pPr>
+        <w:rPr>
+          <w:sz w:val="28"/>
+          <w:szCs w:val="28"/>
+        </w:rPr>
+      </w:pPr>
+      <w:r>
+        <w:rPr>
+          <w:sz w:val="28"/>
+          <w:szCs w:val="28"/>
+        </w:rPr>
+        <w:lastRenderedPageBreak/>
         <w:t xml:space="preserve">3. </w:t>
       </w:r>
       <w:r>
@@ -3117,6 +3662,29 @@
       <w:contextualSpacing/>
     </w:pPr>
   </w:style>
+  <w:style w:type="character" w:styleId="Hyperlink">
+    <w:name w:val="Hyperlink"/>
+    <w:basedOn w:val="DefaultParagraphFont"/>
+    <w:uiPriority w:val="99"/>
+    <w:unhideWhenUsed/>
+    <w:rsid w:val="00527E7A"/>
+    <w:rPr>
+      <w:color w:val="0563C1" w:themeColor="hyperlink"/>
+      <w:u w:val="single"/>
+    </w:rPr>
+  </w:style>
+  <w:style w:type="character" w:styleId="UnresolvedMention">
+    <w:name w:val="Unresolved Mention"/>
+    <w:basedOn w:val="DefaultParagraphFont"/>
+    <w:uiPriority w:val="99"/>
+    <w:semiHidden/>
+    <w:unhideWhenUsed/>
+    <w:rsid w:val="00527E7A"/>
+    <w:rPr>
+      <w:color w:val="605E5C"/>
+      <w:shd w:val="clear" w:color="auto" w:fill="E1DFDD"/>
+    </w:rPr>
+  </w:style>
 </w:styles>
 </file>
 

</xml_diff>